<commit_message>
buena salud y optica ojitos
</commit_message>
<xml_diff>
--- a/desafios/sem2y3/Desafios-Sem2y3.docx
+++ b/desafios/sem2y3/Desafios-Sem2y3.docx
@@ -390,7 +390,17 @@
       <w:proofErr w:type="spellEnd"/>
       <w:r>
         <w:rPr/>
-        <w:t xml:space="preserve"> o suposición </w:t>
+        <w:t xml:space="preserve"> o </w:t>
+      </w:r>
+      <w:proofErr w:type="spellStart"/>
+      <w:r>
+        <w:rPr/>
+        <w:t>suposición</w:t>
+      </w:r>
+      <w:proofErr w:type="spellEnd"/>
+      <w:r>
+        <w:rPr/>
+        <w:t xml:space="preserve"> </w:t>
       </w:r>
       <w:proofErr w:type="spellStart"/>
       <w:r>
@@ -400,7 +410,17 @@
       <w:proofErr w:type="spellEnd"/>
       <w:r>
         <w:rPr/>
-        <w:t xml:space="preserve"> ser documentada </w:t>
+        <w:t xml:space="preserve"> ser </w:t>
+      </w:r>
+      <w:proofErr w:type="spellStart"/>
+      <w:r>
+        <w:rPr/>
+        <w:t>documentada</w:t>
+      </w:r>
+      <w:proofErr w:type="spellEnd"/>
+      <w:r>
+        <w:rPr/>
+        <w:t xml:space="preserve"> </w:t>
       </w:r>
       <w:proofErr w:type="spellStart"/>
       <w:r>
@@ -431,6 +451,54 @@
       <w:r>
         <w:rPr/>
         <w:t xml:space="preserve"> README.md.</w:t>
+      </w:r>
+    </w:p>
+    <w:p>
+      <w:pPr>
+        <w:pStyle w:val="Normal"/>
+        <w:bidi w:val="0"/>
+        <w:spacing w:before="0" w:beforeAutospacing="off" w:after="160" w:afterAutospacing="off" w:line="259" w:lineRule="auto"/>
+        <w:ind w:left="0" w:right="0"/>
+        <w:jc w:val="left"/>
+      </w:pPr>
+      <w:proofErr w:type="spellStart"/>
+      <w:r>
+        <w:rPr>
+          <w:b w:val="1"/>
+          <w:bCs w:val="1"/>
+        </w:rPr>
+        <w:t>Plazo</w:t>
+      </w:r>
+      <w:proofErr w:type="spellEnd"/>
+      <w:r>
+        <w:rPr>
+          <w:b w:val="1"/>
+          <w:bCs w:val="1"/>
+        </w:rPr>
+        <w:t xml:space="preserve"> de </w:t>
+      </w:r>
+      <w:proofErr w:type="spellStart"/>
+      <w:r>
+        <w:rPr>
+          <w:b w:val="1"/>
+          <w:bCs w:val="1"/>
+        </w:rPr>
+        <w:t>entrega</w:t>
+      </w:r>
+      <w:proofErr w:type="spellEnd"/>
+      <w:r>
+        <w:rPr/>
+        <w:t xml:space="preserve">: Jueves 17 de </w:t>
+      </w:r>
+      <w:proofErr w:type="spellStart"/>
+      <w:r>
+        <w:rPr/>
+        <w:t>Febrero</w:t>
+      </w:r>
+      <w:proofErr w:type="spellEnd"/>
+      <w:r>
+        <w:rPr/>
+        <w:t xml:space="preserve"> a las 18hrs</w:t>
       </w:r>
     </w:p>
     <w:p>
@@ -1879,7 +1947,929 @@
       <w:proofErr w:type="spellEnd"/>
       <w:r>
         <w:rPr/>
-        <w:t xml:space="preserve"> zona protegida. </w:t>
+        <w:t xml:space="preserve"> zona </w:t>
+      </w:r>
+      <w:proofErr w:type="spellStart"/>
+      <w:r>
+        <w:rPr/>
+        <w:t>protegida</w:t>
+      </w:r>
+      <w:proofErr w:type="spellEnd"/>
+      <w:r>
+        <w:rPr/>
+        <w:t xml:space="preserve">. </w:t>
+      </w:r>
+    </w:p>
+    <w:p>
+      <w:pPr>
+        <w:pStyle w:val="Normal"/>
+        <w:bidi w:val="0"/>
+        <w:spacing w:before="0" w:beforeAutospacing="off" w:after="160" w:afterAutospacing="off" w:line="259" w:lineRule="auto"/>
+        <w:ind w:left="0" w:right="0"/>
+        <w:jc w:val="left"/>
+      </w:pPr>
+    </w:p>
+    <w:p>
+      <w:pPr>
+        <w:pStyle w:val="Normal"/>
+        <w:bidi w:val="0"/>
+        <w:spacing w:before="0" w:beforeAutospacing="off" w:after="160" w:afterAutospacing="off" w:line="259" w:lineRule="auto"/>
+        <w:ind w:left="0" w:right="0"/>
+        <w:jc w:val="left"/>
+      </w:pPr>
+    </w:p>
+    <w:p>
+      <w:pPr>
+        <w:pStyle w:val="Normal"/>
+        <w:bidi w:val="0"/>
+        <w:spacing w:before="0" w:beforeAutospacing="off" w:after="160" w:afterAutospacing="off" w:line="259" w:lineRule="auto"/>
+        <w:ind w:left="0" w:right="0"/>
+        <w:jc w:val="left"/>
+      </w:pPr>
+    </w:p>
+    <w:p>
+      <w:pPr>
+        <w:pStyle w:val="Normal"/>
+        <w:bidi w:val="0"/>
+        <w:spacing w:before="0" w:beforeAutospacing="off" w:after="160" w:afterAutospacing="off" w:line="259" w:lineRule="auto"/>
+        <w:ind w:left="0" w:right="0"/>
+        <w:jc w:val="left"/>
+      </w:pPr>
+    </w:p>
+    <w:p>
+      <w:pPr>
+        <w:pStyle w:val="Normal"/>
+        <w:bidi w:val="0"/>
+        <w:spacing w:before="0" w:beforeAutospacing="off" w:after="160" w:afterAutospacing="off" w:line="259" w:lineRule="auto"/>
+        <w:ind w:left="0" w:right="0"/>
+        <w:jc w:val="left"/>
+      </w:pPr>
+    </w:p>
+    <w:p>
+      <w:pPr>
+        <w:pStyle w:val="Heading2"/>
+        <w:bidi w:val="0"/>
+        <w:spacing w:before="40" w:beforeAutospacing="off" w:after="0" w:afterAutospacing="off" w:line="259" w:lineRule="auto"/>
+        <w:ind w:left="0" w:right="0"/>
+        <w:jc w:val="left"/>
+        <w:rPr>
+          <w:rFonts w:ascii="Calibri Light" w:hAnsi="Calibri Light" w:eastAsia="" w:cs=""/>
+          <w:color w:val="2F5496" w:themeColor="accent1" w:themeTint="FF" w:themeShade="BF"/>
+          <w:sz w:val="26"/>
+          <w:szCs w:val="26"/>
+        </w:rPr>
+      </w:pPr>
+      <w:r>
+        <w:rPr/>
+        <w:t>DESAFÍO HORAS MÉDICAS</w:t>
+      </w:r>
+    </w:p>
+    <w:p>
+      <w:pPr>
+        <w:pStyle w:val="Normal"/>
+        <w:bidi w:val="0"/>
+        <w:spacing w:before="0" w:beforeAutospacing="off" w:after="160" w:afterAutospacing="off" w:line="259" w:lineRule="auto"/>
+        <w:ind w:left="0" w:right="0"/>
+        <w:jc w:val="left"/>
+      </w:pPr>
+      <w:r>
+        <w:rPr/>
+        <w:t xml:space="preserve">La </w:t>
+      </w:r>
+      <w:proofErr w:type="spellStart"/>
+      <w:r>
+        <w:rPr/>
+        <w:t>clínica</w:t>
+      </w:r>
+      <w:proofErr w:type="spellEnd"/>
+      <w:r>
+        <w:rPr/>
+        <w:t xml:space="preserve"> Buena Salud </w:t>
+      </w:r>
+      <w:proofErr w:type="spellStart"/>
+      <w:r>
+        <w:rPr/>
+        <w:t>cuenta</w:t>
+      </w:r>
+      <w:proofErr w:type="spellEnd"/>
+      <w:r>
+        <w:rPr/>
+        <w:t xml:space="preserve"> </w:t>
+      </w:r>
+      <w:proofErr w:type="spellStart"/>
+      <w:r>
+        <w:rPr/>
+        <w:t>actualmente</w:t>
+      </w:r>
+      <w:proofErr w:type="spellEnd"/>
+      <w:r>
+        <w:rPr/>
+        <w:t xml:space="preserve"> con 5 </w:t>
+      </w:r>
+      <w:proofErr w:type="spellStart"/>
+      <w:r>
+        <w:rPr/>
+        <w:t>médicos</w:t>
+      </w:r>
+      <w:proofErr w:type="spellEnd"/>
+      <w:r>
+        <w:rPr/>
+        <w:t xml:space="preserve"> de </w:t>
+      </w:r>
+      <w:proofErr w:type="spellStart"/>
+      <w:r>
+        <w:rPr/>
+        <w:t>diversas</w:t>
+      </w:r>
+      <w:proofErr w:type="spellEnd"/>
+      <w:r>
+        <w:rPr/>
+        <w:t xml:space="preserve"> </w:t>
+      </w:r>
+      <w:proofErr w:type="spellStart"/>
+      <w:r>
+        <w:rPr/>
+        <w:t>especialidades</w:t>
+      </w:r>
+      <w:proofErr w:type="spellEnd"/>
+      <w:r>
+        <w:rPr/>
+        <w:t xml:space="preserve">. </w:t>
+      </w:r>
+      <w:proofErr w:type="spellStart"/>
+      <w:r>
+        <w:rPr/>
+        <w:t>Necesita</w:t>
+      </w:r>
+      <w:proofErr w:type="spellEnd"/>
+      <w:r>
+        <w:rPr/>
+        <w:t xml:space="preserve"> </w:t>
+      </w:r>
+      <w:proofErr w:type="spellStart"/>
+      <w:r>
+        <w:rPr/>
+        <w:t>hacer</w:t>
+      </w:r>
+      <w:proofErr w:type="spellEnd"/>
+      <w:r>
+        <w:rPr/>
+        <w:t xml:space="preserve"> </w:t>
+      </w:r>
+      <w:proofErr w:type="spellStart"/>
+      <w:r>
+        <w:rPr/>
+        <w:t>su</w:t>
+      </w:r>
+      <w:proofErr w:type="spellEnd"/>
+      <w:r>
+        <w:rPr/>
+        <w:t xml:space="preserve"> </w:t>
+      </w:r>
+      <w:proofErr w:type="spellStart"/>
+      <w:r>
+        <w:rPr/>
+        <w:t>página</w:t>
+      </w:r>
+      <w:proofErr w:type="spellEnd"/>
+      <w:r>
+        <w:rPr/>
+        <w:t xml:space="preserve"> web que </w:t>
+      </w:r>
+      <w:proofErr w:type="spellStart"/>
+      <w:r>
+        <w:rPr/>
+        <w:t>permite</w:t>
+      </w:r>
+      <w:proofErr w:type="spellEnd"/>
+      <w:r>
+        <w:rPr/>
+        <w:t xml:space="preserve"> la </w:t>
+      </w:r>
+      <w:proofErr w:type="spellStart"/>
+      <w:r>
+        <w:rPr/>
+        <w:t>toma</w:t>
+      </w:r>
+      <w:proofErr w:type="spellEnd"/>
+      <w:r>
+        <w:rPr/>
+        <w:t xml:space="preserve"> de horas, la </w:t>
+      </w:r>
+      <w:proofErr w:type="spellStart"/>
+      <w:r>
+        <w:rPr/>
+        <w:t>cancelación</w:t>
+      </w:r>
+      <w:proofErr w:type="spellEnd"/>
+      <w:r>
+        <w:rPr/>
+        <w:t xml:space="preserve"> y </w:t>
+      </w:r>
+      <w:proofErr w:type="spellStart"/>
+      <w:r>
+        <w:rPr/>
+        <w:t>el</w:t>
+      </w:r>
+      <w:proofErr w:type="spellEnd"/>
+      <w:r>
+        <w:rPr/>
+        <w:t xml:space="preserve"> </w:t>
+      </w:r>
+      <w:proofErr w:type="spellStart"/>
+      <w:r>
+        <w:rPr/>
+        <w:t>registro</w:t>
+      </w:r>
+      <w:proofErr w:type="spellEnd"/>
+      <w:r>
+        <w:rPr/>
+        <w:t xml:space="preserve"> de </w:t>
+      </w:r>
+      <w:proofErr w:type="spellStart"/>
+      <w:r>
+        <w:rPr/>
+        <w:t>pacientes</w:t>
+      </w:r>
+      <w:proofErr w:type="spellEnd"/>
+      <w:r>
+        <w:rPr/>
+        <w:t xml:space="preserve">. </w:t>
+      </w:r>
+      <w:proofErr w:type="spellStart"/>
+      <w:r>
+        <w:rPr/>
+        <w:t>Adicionalmente</w:t>
+      </w:r>
+      <w:proofErr w:type="spellEnd"/>
+      <w:r>
+        <w:rPr/>
+        <w:t xml:space="preserve"> </w:t>
+      </w:r>
+      <w:proofErr w:type="spellStart"/>
+      <w:r>
+        <w:rPr/>
+        <w:t>interesa</w:t>
+      </w:r>
+      <w:proofErr w:type="spellEnd"/>
+      <w:r>
+        <w:rPr/>
+        <w:t xml:space="preserve"> </w:t>
+      </w:r>
+      <w:proofErr w:type="spellStart"/>
+      <w:r>
+        <w:rPr/>
+        <w:t>agregar</w:t>
+      </w:r>
+      <w:proofErr w:type="spellEnd"/>
+      <w:r>
+        <w:rPr/>
+        <w:t xml:space="preserve"> </w:t>
+      </w:r>
+      <w:proofErr w:type="gramStart"/>
+      <w:r>
+        <w:rPr/>
+        <w:t>un Blog</w:t>
+      </w:r>
+      <w:proofErr w:type="gramEnd"/>
+      <w:r>
+        <w:rPr/>
+        <w:t xml:space="preserve"> con </w:t>
+      </w:r>
+      <w:proofErr w:type="spellStart"/>
+      <w:r>
+        <w:rPr/>
+        <w:t>artículos</w:t>
+      </w:r>
+      <w:proofErr w:type="spellEnd"/>
+      <w:r>
+        <w:rPr/>
+        <w:t xml:space="preserve"> </w:t>
+      </w:r>
+      <w:proofErr w:type="spellStart"/>
+      <w:r>
+        <w:rPr/>
+        <w:t>relacionados</w:t>
+      </w:r>
+      <w:proofErr w:type="spellEnd"/>
+      <w:r>
+        <w:rPr/>
+        <w:t xml:space="preserve"> a la </w:t>
+      </w:r>
+      <w:proofErr w:type="spellStart"/>
+      <w:r>
+        <w:rPr/>
+        <w:t>salud</w:t>
+      </w:r>
+      <w:proofErr w:type="spellEnd"/>
+      <w:r>
+        <w:rPr/>
+        <w:t xml:space="preserve"> que </w:t>
+      </w:r>
+      <w:proofErr w:type="gramStart"/>
+      <w:r>
+        <w:rPr/>
+        <w:t>sea</w:t>
+      </w:r>
+      <w:proofErr w:type="gramEnd"/>
+      <w:r>
+        <w:rPr/>
+        <w:t xml:space="preserve"> de </w:t>
+      </w:r>
+      <w:proofErr w:type="spellStart"/>
+      <w:r>
+        <w:rPr/>
+        <w:t>interés</w:t>
+      </w:r>
+      <w:proofErr w:type="spellEnd"/>
+      <w:r>
+        <w:rPr/>
+        <w:t xml:space="preserve"> para </w:t>
+      </w:r>
+      <w:proofErr w:type="spellStart"/>
+      <w:r>
+        <w:rPr/>
+        <w:t>los</w:t>
+      </w:r>
+      <w:proofErr w:type="spellEnd"/>
+      <w:r>
+        <w:rPr/>
+        <w:t xml:space="preserve"> </w:t>
+      </w:r>
+      <w:proofErr w:type="spellStart"/>
+      <w:r>
+        <w:rPr/>
+        <w:t>visitantes</w:t>
+      </w:r>
+      <w:proofErr w:type="spellEnd"/>
+      <w:r>
+        <w:rPr/>
+        <w:t xml:space="preserve"> y un </w:t>
+      </w:r>
+      <w:proofErr w:type="spellStart"/>
+      <w:r>
+        <w:rPr/>
+        <w:t>apartado</w:t>
+      </w:r>
+      <w:proofErr w:type="spellEnd"/>
+      <w:r>
+        <w:rPr/>
+        <w:t xml:space="preserve"> para </w:t>
+      </w:r>
+      <w:proofErr w:type="spellStart"/>
+      <w:r>
+        <w:rPr/>
+        <w:t>destacar</w:t>
+      </w:r>
+      <w:proofErr w:type="spellEnd"/>
+      <w:r>
+        <w:rPr/>
+        <w:t xml:space="preserve"> la </w:t>
+      </w:r>
+      <w:proofErr w:type="spellStart"/>
+      <w:r>
+        <w:rPr/>
+        <w:t>experiencia</w:t>
+      </w:r>
+      <w:proofErr w:type="spellEnd"/>
+      <w:r>
+        <w:rPr/>
+        <w:t xml:space="preserve"> y </w:t>
+      </w:r>
+      <w:proofErr w:type="spellStart"/>
+      <w:r>
+        <w:rPr/>
+        <w:t>estudios</w:t>
+      </w:r>
+      <w:proofErr w:type="spellEnd"/>
+      <w:r>
+        <w:rPr/>
+        <w:t xml:space="preserve"> del personal </w:t>
+      </w:r>
+      <w:proofErr w:type="spellStart"/>
+      <w:r>
+        <w:rPr/>
+        <w:t>médico</w:t>
+      </w:r>
+      <w:proofErr w:type="spellEnd"/>
+      <w:r>
+        <w:rPr/>
+        <w:t xml:space="preserve">. La </w:t>
+      </w:r>
+      <w:proofErr w:type="spellStart"/>
+      <w:r>
+        <w:rPr/>
+        <w:t>clínica</w:t>
+      </w:r>
+      <w:proofErr w:type="spellEnd"/>
+      <w:r>
+        <w:rPr/>
+        <w:t xml:space="preserve"> ha </w:t>
+      </w:r>
+      <w:proofErr w:type="spellStart"/>
+      <w:r>
+        <w:rPr/>
+        <w:t>asignado</w:t>
+      </w:r>
+      <w:proofErr w:type="spellEnd"/>
+      <w:r>
+        <w:rPr/>
+        <w:t xml:space="preserve"> a un </w:t>
+      </w:r>
+      <w:proofErr w:type="spellStart"/>
+      <w:r>
+        <w:rPr/>
+        <w:t>equipo</w:t>
+      </w:r>
+      <w:proofErr w:type="spellEnd"/>
+      <w:r>
+        <w:rPr/>
+        <w:t xml:space="preserve"> para </w:t>
+      </w:r>
+      <w:proofErr w:type="spellStart"/>
+      <w:r>
+        <w:rPr/>
+        <w:t>poder</w:t>
+      </w:r>
+      <w:proofErr w:type="spellEnd"/>
+      <w:r>
+        <w:rPr/>
+        <w:t xml:space="preserve"> </w:t>
+      </w:r>
+      <w:proofErr w:type="spellStart"/>
+      <w:r>
+        <w:rPr/>
+        <w:t>mantener</w:t>
+      </w:r>
+      <w:proofErr w:type="spellEnd"/>
+      <w:r>
+        <w:rPr/>
+        <w:t xml:space="preserve"> </w:t>
+      </w:r>
+      <w:proofErr w:type="spellStart"/>
+      <w:r>
+        <w:rPr/>
+        <w:t>el</w:t>
+      </w:r>
+      <w:proofErr w:type="spellEnd"/>
+      <w:r>
+        <w:rPr/>
+        <w:t xml:space="preserve"> blog y </w:t>
+      </w:r>
+      <w:proofErr w:type="spellStart"/>
+      <w:r>
+        <w:rPr/>
+        <w:t>gestionar</w:t>
+      </w:r>
+      <w:proofErr w:type="spellEnd"/>
+      <w:r>
+        <w:rPr/>
+        <w:t xml:space="preserve"> las horas de </w:t>
+      </w:r>
+      <w:proofErr w:type="spellStart"/>
+      <w:r>
+        <w:rPr/>
+        <w:t>los</w:t>
+      </w:r>
+      <w:proofErr w:type="spellEnd"/>
+      <w:r>
+        <w:rPr/>
+        <w:t xml:space="preserve"> </w:t>
+      </w:r>
+      <w:proofErr w:type="spellStart"/>
+      <w:r>
+        <w:rPr/>
+        <w:t>pacientes</w:t>
+      </w:r>
+      <w:proofErr w:type="spellEnd"/>
+      <w:r>
+        <w:rPr/>
+        <w:t>.</w:t>
+      </w:r>
+    </w:p>
+    <w:p>
+      <w:pPr>
+        <w:pStyle w:val="Normal"/>
+        <w:bidi w:val="0"/>
+        <w:spacing w:before="0" w:beforeAutospacing="off" w:after="160" w:afterAutospacing="off" w:line="259" w:lineRule="auto"/>
+        <w:ind w:left="0" w:right="0"/>
+        <w:jc w:val="left"/>
+      </w:pPr>
+    </w:p>
+    <w:p>
+      <w:pPr>
+        <w:pStyle w:val="Heading2"/>
+        <w:bidi w:val="0"/>
+        <w:spacing w:before="40" w:beforeAutospacing="off" w:after="0" w:afterAutospacing="off" w:line="259" w:lineRule="auto"/>
+        <w:ind w:left="0" w:right="0"/>
+        <w:jc w:val="left"/>
+      </w:pPr>
+      <w:r>
+        <w:rPr/>
+        <w:t>DESAFÍO ÓPTICA</w:t>
+      </w:r>
+    </w:p>
+    <w:p>
+      <w:pPr>
+        <w:pStyle w:val="Normal"/>
+        <w:bidi w:val="0"/>
+        <w:spacing w:before="0" w:beforeAutospacing="off" w:after="160" w:afterAutospacing="off" w:line="259" w:lineRule="auto"/>
+        <w:ind w:left="0" w:right="0"/>
+        <w:jc w:val="left"/>
+      </w:pPr>
+      <w:r>
+        <w:rPr/>
+        <w:t xml:space="preserve">La </w:t>
+      </w:r>
+      <w:proofErr w:type="spellStart"/>
+      <w:r>
+        <w:rPr/>
+        <w:t>óptica</w:t>
+      </w:r>
+      <w:proofErr w:type="spellEnd"/>
+      <w:r>
+        <w:rPr/>
+        <w:t xml:space="preserve"> </w:t>
+      </w:r>
+      <w:proofErr w:type="spellStart"/>
+      <w:r>
+        <w:rPr/>
+        <w:t>Ojitos</w:t>
+      </w:r>
+      <w:proofErr w:type="spellEnd"/>
+      <w:r>
+        <w:rPr/>
+        <w:t xml:space="preserve"> genera </w:t>
+      </w:r>
+      <w:proofErr w:type="spellStart"/>
+      <w:r>
+        <w:rPr/>
+        <w:t>todas</w:t>
+      </w:r>
+      <w:proofErr w:type="spellEnd"/>
+      <w:r>
+        <w:rPr/>
+        <w:t xml:space="preserve"> </w:t>
+      </w:r>
+      <w:proofErr w:type="spellStart"/>
+      <w:r>
+        <w:rPr/>
+        <w:t>los</w:t>
+      </w:r>
+      <w:proofErr w:type="spellEnd"/>
+      <w:r>
+        <w:rPr/>
+        <w:t xml:space="preserve"> meses un </w:t>
+      </w:r>
+      <w:proofErr w:type="spellStart"/>
+      <w:r>
+        <w:rPr/>
+        <w:t>operativo</w:t>
+      </w:r>
+      <w:proofErr w:type="spellEnd"/>
+      <w:r>
+        <w:rPr/>
+        <w:t xml:space="preserve"> </w:t>
+      </w:r>
+      <w:proofErr w:type="spellStart"/>
+      <w:r>
+        <w:rPr/>
+        <w:t>oftalmológico</w:t>
+      </w:r>
+      <w:proofErr w:type="spellEnd"/>
+      <w:r>
+        <w:rPr/>
+        <w:t xml:space="preserve"> </w:t>
+      </w:r>
+      <w:proofErr w:type="spellStart"/>
+      <w:r>
+        <w:rPr/>
+        <w:t>gratuito</w:t>
+      </w:r>
+      <w:proofErr w:type="spellEnd"/>
+      <w:r>
+        <w:rPr/>
+        <w:t xml:space="preserve"> </w:t>
+      </w:r>
+      <w:proofErr w:type="spellStart"/>
+      <w:r>
+        <w:rPr/>
+        <w:t>en</w:t>
+      </w:r>
+      <w:proofErr w:type="spellEnd"/>
+      <w:r>
+        <w:rPr/>
+        <w:t xml:space="preserve"> </w:t>
+      </w:r>
+      <w:proofErr w:type="spellStart"/>
+      <w:r>
+        <w:rPr/>
+        <w:t>comunas</w:t>
+      </w:r>
+      <w:proofErr w:type="spellEnd"/>
+      <w:r>
+        <w:rPr/>
+        <w:t xml:space="preserve"> de </w:t>
+      </w:r>
+      <w:proofErr w:type="spellStart"/>
+      <w:r>
+        <w:rPr/>
+        <w:t>escasos</w:t>
+      </w:r>
+      <w:proofErr w:type="spellEnd"/>
+      <w:r>
+        <w:rPr/>
+        <w:t xml:space="preserve"> </w:t>
+      </w:r>
+      <w:proofErr w:type="spellStart"/>
+      <w:r>
+        <w:rPr/>
+        <w:t>recursos</w:t>
+      </w:r>
+      <w:proofErr w:type="spellEnd"/>
+      <w:r>
+        <w:rPr/>
+        <w:t xml:space="preserve">, </w:t>
+      </w:r>
+      <w:proofErr w:type="spellStart"/>
+      <w:r>
+        <w:rPr/>
+        <w:t>en</w:t>
+      </w:r>
+      <w:proofErr w:type="spellEnd"/>
+      <w:r>
+        <w:rPr/>
+        <w:t xml:space="preserve"> </w:t>
+      </w:r>
+      <w:proofErr w:type="spellStart"/>
+      <w:r>
+        <w:rPr/>
+        <w:t>este</w:t>
+      </w:r>
+      <w:proofErr w:type="spellEnd"/>
+      <w:r>
+        <w:rPr/>
+        <w:t xml:space="preserve"> </w:t>
+      </w:r>
+      <w:proofErr w:type="spellStart"/>
+      <w:r>
+        <w:rPr/>
+        <w:t>operativo</w:t>
+      </w:r>
+      <w:proofErr w:type="spellEnd"/>
+      <w:r>
+        <w:rPr/>
+        <w:t xml:space="preserve"> se inscribe </w:t>
+      </w:r>
+      <w:proofErr w:type="spellStart"/>
+      <w:r>
+        <w:rPr/>
+        <w:t>voluntariamente</w:t>
+      </w:r>
+      <w:proofErr w:type="spellEnd"/>
+      <w:r>
+        <w:rPr/>
+        <w:t xml:space="preserve"> un </w:t>
+      </w:r>
+      <w:proofErr w:type="spellStart"/>
+      <w:r>
+        <w:rPr/>
+        <w:t>oftalmólogo</w:t>
+      </w:r>
+      <w:proofErr w:type="spellEnd"/>
+      <w:r>
+        <w:rPr/>
+        <w:t xml:space="preserve"> para </w:t>
+      </w:r>
+      <w:proofErr w:type="spellStart"/>
+      <w:r>
+        <w:rPr/>
+        <w:t>participar</w:t>
+      </w:r>
+      <w:proofErr w:type="spellEnd"/>
+      <w:r>
+        <w:rPr/>
+        <w:t xml:space="preserve">. La </w:t>
+      </w:r>
+      <w:proofErr w:type="spellStart"/>
+      <w:r>
+        <w:rPr/>
+        <w:t>óptica</w:t>
+      </w:r>
+      <w:proofErr w:type="spellEnd"/>
+      <w:r>
+        <w:rPr/>
+        <w:t xml:space="preserve"> </w:t>
+      </w:r>
+      <w:proofErr w:type="spellStart"/>
+      <w:r>
+        <w:rPr/>
+        <w:t>necesita</w:t>
+      </w:r>
+      <w:proofErr w:type="spellEnd"/>
+      <w:r>
+        <w:rPr/>
+        <w:t xml:space="preserve"> </w:t>
+      </w:r>
+      <w:proofErr w:type="spellStart"/>
+      <w:r>
+        <w:rPr/>
+        <w:t>publicar</w:t>
+      </w:r>
+      <w:proofErr w:type="spellEnd"/>
+      <w:r>
+        <w:rPr/>
+        <w:t xml:space="preserve"> un sitio web que le </w:t>
+      </w:r>
+      <w:proofErr w:type="spellStart"/>
+      <w:r>
+        <w:rPr/>
+        <w:t>permita</w:t>
+      </w:r>
+      <w:proofErr w:type="spellEnd"/>
+      <w:r>
+        <w:rPr/>
+        <w:t xml:space="preserve"> a </w:t>
+      </w:r>
+      <w:proofErr w:type="spellStart"/>
+      <w:r>
+        <w:rPr/>
+        <w:t>los</w:t>
+      </w:r>
+      <w:proofErr w:type="spellEnd"/>
+      <w:r>
+        <w:rPr/>
+        <w:t xml:space="preserve"> </w:t>
+      </w:r>
+      <w:proofErr w:type="spellStart"/>
+      <w:r>
+        <w:rPr/>
+        <w:t>interesados</w:t>
+      </w:r>
+      <w:proofErr w:type="spellEnd"/>
+      <w:r>
+        <w:rPr/>
+        <w:t xml:space="preserve"> </w:t>
+      </w:r>
+      <w:proofErr w:type="spellStart"/>
+      <w:r>
+        <w:rPr/>
+        <w:t>inscribirse</w:t>
+      </w:r>
+      <w:proofErr w:type="spellEnd"/>
+      <w:r>
+        <w:rPr/>
+        <w:t xml:space="preserve"> para ser </w:t>
+      </w:r>
+      <w:proofErr w:type="spellStart"/>
+      <w:r>
+        <w:rPr/>
+        <w:t>atendidos</w:t>
+      </w:r>
+      <w:proofErr w:type="spellEnd"/>
+      <w:r>
+        <w:rPr/>
+        <w:t xml:space="preserve"> y que </w:t>
+      </w:r>
+      <w:proofErr w:type="spellStart"/>
+      <w:r>
+        <w:rPr/>
+        <w:t>permita</w:t>
+      </w:r>
+      <w:proofErr w:type="spellEnd"/>
+      <w:r>
+        <w:rPr/>
+        <w:t xml:space="preserve"> </w:t>
+      </w:r>
+      <w:proofErr w:type="gramStart"/>
+      <w:r>
+        <w:rPr/>
+        <w:t>a</w:t>
+      </w:r>
+      <w:proofErr w:type="gramEnd"/>
+      <w:r>
+        <w:rPr/>
+        <w:t xml:space="preserve"> </w:t>
+      </w:r>
+      <w:proofErr w:type="spellStart"/>
+      <w:r>
+        <w:rPr/>
+        <w:t>oftalmólogos</w:t>
+      </w:r>
+      <w:proofErr w:type="spellEnd"/>
+      <w:r>
+        <w:rPr/>
+        <w:t xml:space="preserve"> </w:t>
+      </w:r>
+      <w:proofErr w:type="spellStart"/>
+      <w:r>
+        <w:rPr/>
+        <w:t>interesados</w:t>
+      </w:r>
+      <w:proofErr w:type="spellEnd"/>
+      <w:r>
+        <w:rPr/>
+        <w:t xml:space="preserve"> </w:t>
+      </w:r>
+      <w:proofErr w:type="spellStart"/>
+      <w:r>
+        <w:rPr/>
+        <w:t>poder</w:t>
+      </w:r>
+      <w:proofErr w:type="spellEnd"/>
+      <w:r>
+        <w:rPr/>
+        <w:t xml:space="preserve"> </w:t>
+      </w:r>
+      <w:proofErr w:type="spellStart"/>
+      <w:r>
+        <w:rPr/>
+        <w:t>aportar</w:t>
+      </w:r>
+      <w:proofErr w:type="spellEnd"/>
+      <w:r>
+        <w:rPr/>
+        <w:t xml:space="preserve"> con sus </w:t>
+      </w:r>
+      <w:proofErr w:type="spellStart"/>
+      <w:r>
+        <w:rPr/>
+        <w:t>conocimientos</w:t>
+      </w:r>
+      <w:proofErr w:type="spellEnd"/>
+      <w:r>
+        <w:rPr/>
+        <w:t xml:space="preserve"> a la </w:t>
+      </w:r>
+      <w:proofErr w:type="spellStart"/>
+      <w:r>
+        <w:rPr/>
+        <w:t>comunidad</w:t>
+      </w:r>
+      <w:proofErr w:type="spellEnd"/>
+      <w:r>
+        <w:rPr/>
+        <w:t xml:space="preserve">. </w:t>
+      </w:r>
+      <w:proofErr w:type="spellStart"/>
+      <w:r>
+        <w:rPr/>
+        <w:t>Adicionalmente</w:t>
+      </w:r>
+      <w:proofErr w:type="spellEnd"/>
+      <w:r>
+        <w:rPr/>
+        <w:t xml:space="preserve"> les </w:t>
+      </w:r>
+      <w:proofErr w:type="spellStart"/>
+      <w:r>
+        <w:rPr/>
+        <w:t>gustaría</w:t>
+      </w:r>
+      <w:proofErr w:type="spellEnd"/>
+      <w:r>
+        <w:rPr/>
+        <w:t xml:space="preserve"> </w:t>
+      </w:r>
+      <w:proofErr w:type="spellStart"/>
+      <w:r>
+        <w:rPr/>
+        <w:t>tener</w:t>
+      </w:r>
+      <w:proofErr w:type="spellEnd"/>
+      <w:r>
+        <w:rPr/>
+        <w:t xml:space="preserve"> un Blog para </w:t>
+      </w:r>
+      <w:proofErr w:type="spellStart"/>
+      <w:r>
+        <w:rPr/>
+        <w:t>consejos</w:t>
+      </w:r>
+      <w:proofErr w:type="spellEnd"/>
+      <w:r>
+        <w:rPr/>
+        <w:t xml:space="preserve"> </w:t>
+      </w:r>
+      <w:proofErr w:type="spellStart"/>
+      <w:r>
+        <w:rPr/>
+        <w:t>sobre</w:t>
+      </w:r>
+      <w:proofErr w:type="spellEnd"/>
+      <w:r>
+        <w:rPr/>
+        <w:t xml:space="preserve"> </w:t>
+      </w:r>
+      <w:proofErr w:type="spellStart"/>
+      <w:r>
+        <w:rPr/>
+        <w:t>el</w:t>
+      </w:r>
+      <w:proofErr w:type="spellEnd"/>
+      <w:r>
+        <w:rPr/>
+        <w:t xml:space="preserve"> cuidado de nuestros ojos.</w:t>
       </w:r>
     </w:p>
     <w:sectPr>

</xml_diff>

<commit_message>
traspaso a word y excel de desafios y rubricas
</commit_message>
<xml_diff>
--- a/desafios/sem2y3/Desafios-Sem2y3.docx
+++ b/desafios/sem2y3/Desafios-Sem2y3.docx
@@ -503,6 +503,672 @@
     </w:p>
     <w:p>
       <w:pPr>
+        <w:bidi w:val="0"/>
+        <w:spacing w:after="160" w:line="259" w:lineRule="auto"/>
+        <w:rPr>
+          <w:rFonts w:ascii="Calibri" w:hAnsi="Calibri" w:eastAsia="Calibri" w:cs="Calibri"/>
+          <w:b w:val="0"/>
+          <w:bCs w:val="0"/>
+          <w:i w:val="0"/>
+          <w:iCs w:val="0"/>
+          <w:caps w:val="0"/>
+          <w:smallCaps w:val="0"/>
+          <w:noProof w:val="0"/>
+          <w:color w:val="000000" w:themeColor="text1" w:themeTint="FF" w:themeShade="FF"/>
+          <w:sz w:val="22"/>
+          <w:szCs w:val="22"/>
+          <w:lang w:val="en-US"/>
+        </w:rPr>
+      </w:pPr>
+      <w:r>
+        <w:rPr>
+          <w:rFonts w:ascii="Calibri" w:hAnsi="Calibri" w:eastAsia="Calibri" w:cs="Calibri"/>
+          <w:b w:val="1"/>
+          <w:bCs w:val="1"/>
+          <w:i w:val="0"/>
+          <w:iCs w:val="0"/>
+          <w:caps w:val="0"/>
+          <w:smallCaps w:val="0"/>
+          <w:noProof w:val="0"/>
+          <w:color w:val="000000" w:themeColor="text1" w:themeTint="FF" w:themeShade="FF"/>
+          <w:sz w:val="22"/>
+          <w:szCs w:val="22"/>
+          <w:lang w:val="en-US"/>
+        </w:rPr>
+        <w:t xml:space="preserve">Forma de </w:t>
+      </w:r>
+      <w:proofErr w:type="spellStart"/>
+      <w:r>
+        <w:rPr>
+          <w:rFonts w:ascii="Calibri" w:hAnsi="Calibri" w:eastAsia="Calibri" w:cs="Calibri"/>
+          <w:b w:val="1"/>
+          <w:bCs w:val="1"/>
+          <w:i w:val="0"/>
+          <w:iCs w:val="0"/>
+          <w:caps w:val="0"/>
+          <w:smallCaps w:val="0"/>
+          <w:noProof w:val="0"/>
+          <w:color w:val="000000" w:themeColor="text1" w:themeTint="FF" w:themeShade="FF"/>
+          <w:sz w:val="22"/>
+          <w:szCs w:val="22"/>
+          <w:lang w:val="en-US"/>
+        </w:rPr>
+        <w:t>entrega</w:t>
+      </w:r>
+      <w:proofErr w:type="spellEnd"/>
+      <w:r>
+        <w:rPr>
+          <w:rFonts w:ascii="Calibri" w:hAnsi="Calibri" w:eastAsia="Calibri" w:cs="Calibri"/>
+          <w:b w:val="1"/>
+          <w:bCs w:val="1"/>
+          <w:i w:val="0"/>
+          <w:iCs w:val="0"/>
+          <w:caps w:val="0"/>
+          <w:smallCaps w:val="0"/>
+          <w:noProof w:val="0"/>
+          <w:color w:val="000000" w:themeColor="text1" w:themeTint="FF" w:themeShade="FF"/>
+          <w:sz w:val="22"/>
+          <w:szCs w:val="22"/>
+          <w:lang w:val="en-US"/>
+        </w:rPr>
+        <w:t>:</w:t>
+      </w:r>
+      <w:r>
+        <w:rPr>
+          <w:rFonts w:ascii="Calibri" w:hAnsi="Calibri" w:eastAsia="Calibri" w:cs="Calibri"/>
+          <w:b w:val="0"/>
+          <w:bCs w:val="0"/>
+          <w:i w:val="0"/>
+          <w:iCs w:val="0"/>
+          <w:caps w:val="0"/>
+          <w:smallCaps w:val="0"/>
+          <w:noProof w:val="0"/>
+          <w:color w:val="000000" w:themeColor="text1" w:themeTint="FF" w:themeShade="FF"/>
+          <w:sz w:val="22"/>
+          <w:szCs w:val="22"/>
+          <w:lang w:val="en-US"/>
+        </w:rPr>
+        <w:t xml:space="preserve"> Suba un </w:t>
+      </w:r>
+      <w:proofErr w:type="spellStart"/>
+      <w:r>
+        <w:rPr>
+          <w:rFonts w:ascii="Calibri" w:hAnsi="Calibri" w:eastAsia="Calibri" w:cs="Calibri"/>
+          <w:b w:val="0"/>
+          <w:bCs w:val="0"/>
+          <w:i w:val="0"/>
+          <w:iCs w:val="0"/>
+          <w:caps w:val="0"/>
+          <w:smallCaps w:val="0"/>
+          <w:noProof w:val="0"/>
+          <w:color w:val="000000" w:themeColor="text1" w:themeTint="FF" w:themeShade="FF"/>
+          <w:sz w:val="22"/>
+          <w:szCs w:val="22"/>
+          <w:lang w:val="en-US"/>
+        </w:rPr>
+        <w:t>archivo</w:t>
+      </w:r>
+      <w:proofErr w:type="spellEnd"/>
+      <w:r>
+        <w:rPr>
+          <w:rFonts w:ascii="Calibri" w:hAnsi="Calibri" w:eastAsia="Calibri" w:cs="Calibri"/>
+          <w:b w:val="0"/>
+          <w:bCs w:val="0"/>
+          <w:i w:val="0"/>
+          <w:iCs w:val="0"/>
+          <w:caps w:val="0"/>
+          <w:smallCaps w:val="0"/>
+          <w:noProof w:val="0"/>
+          <w:color w:val="000000" w:themeColor="text1" w:themeTint="FF" w:themeShade="FF"/>
+          <w:sz w:val="22"/>
+          <w:szCs w:val="22"/>
+          <w:lang w:val="en-US"/>
+        </w:rPr>
+        <w:t xml:space="preserve"> de </w:t>
+      </w:r>
+      <w:proofErr w:type="spellStart"/>
+      <w:r>
+        <w:rPr>
+          <w:rFonts w:ascii="Calibri" w:hAnsi="Calibri" w:eastAsia="Calibri" w:cs="Calibri"/>
+          <w:b w:val="0"/>
+          <w:bCs w:val="0"/>
+          <w:i w:val="0"/>
+          <w:iCs w:val="0"/>
+          <w:caps w:val="0"/>
+          <w:smallCaps w:val="0"/>
+          <w:noProof w:val="0"/>
+          <w:color w:val="000000" w:themeColor="text1" w:themeTint="FF" w:themeShade="FF"/>
+          <w:sz w:val="22"/>
+          <w:szCs w:val="22"/>
+          <w:lang w:val="en-US"/>
+        </w:rPr>
+        <w:t>texto</w:t>
+      </w:r>
+      <w:proofErr w:type="spellEnd"/>
+      <w:r>
+        <w:rPr>
+          <w:rFonts w:ascii="Calibri" w:hAnsi="Calibri" w:eastAsia="Calibri" w:cs="Calibri"/>
+          <w:b w:val="0"/>
+          <w:bCs w:val="0"/>
+          <w:i w:val="0"/>
+          <w:iCs w:val="0"/>
+          <w:caps w:val="0"/>
+          <w:smallCaps w:val="0"/>
+          <w:noProof w:val="0"/>
+          <w:color w:val="000000" w:themeColor="text1" w:themeTint="FF" w:themeShade="FF"/>
+          <w:sz w:val="22"/>
+          <w:szCs w:val="22"/>
+          <w:lang w:val="en-US"/>
+        </w:rPr>
+        <w:t xml:space="preserve"> </w:t>
+      </w:r>
+      <w:proofErr w:type="spellStart"/>
+      <w:r>
+        <w:rPr>
+          <w:rFonts w:ascii="Calibri" w:hAnsi="Calibri" w:eastAsia="Calibri" w:cs="Calibri"/>
+          <w:b w:val="0"/>
+          <w:bCs w:val="0"/>
+          <w:i w:val="0"/>
+          <w:iCs w:val="0"/>
+          <w:caps w:val="0"/>
+          <w:smallCaps w:val="0"/>
+          <w:noProof w:val="0"/>
+          <w:color w:val="000000" w:themeColor="text1" w:themeTint="FF" w:themeShade="FF"/>
+          <w:sz w:val="22"/>
+          <w:szCs w:val="22"/>
+          <w:lang w:val="en-US"/>
+        </w:rPr>
+        <w:t>plano</w:t>
+      </w:r>
+      <w:proofErr w:type="spellEnd"/>
+      <w:r>
+        <w:rPr>
+          <w:rFonts w:ascii="Calibri" w:hAnsi="Calibri" w:eastAsia="Calibri" w:cs="Calibri"/>
+          <w:b w:val="0"/>
+          <w:bCs w:val="0"/>
+          <w:i w:val="0"/>
+          <w:iCs w:val="0"/>
+          <w:caps w:val="0"/>
+          <w:smallCaps w:val="0"/>
+          <w:noProof w:val="0"/>
+          <w:color w:val="000000" w:themeColor="text1" w:themeTint="FF" w:themeShade="FF"/>
+          <w:sz w:val="22"/>
+          <w:szCs w:val="22"/>
+          <w:lang w:val="en-US"/>
+        </w:rPr>
+        <w:t xml:space="preserve"> </w:t>
+      </w:r>
+      <w:proofErr w:type="spellStart"/>
+      <w:r>
+        <w:rPr>
+          <w:rFonts w:ascii="Calibri" w:hAnsi="Calibri" w:eastAsia="Calibri" w:cs="Calibri"/>
+          <w:b w:val="0"/>
+          <w:bCs w:val="0"/>
+          <w:i w:val="0"/>
+          <w:iCs w:val="0"/>
+          <w:caps w:val="0"/>
+          <w:smallCaps w:val="0"/>
+          <w:noProof w:val="0"/>
+          <w:color w:val="000000" w:themeColor="text1" w:themeTint="FF" w:themeShade="FF"/>
+          <w:sz w:val="22"/>
+          <w:szCs w:val="22"/>
+          <w:lang w:val="en-US"/>
+        </w:rPr>
+        <w:t>dentro</w:t>
+      </w:r>
+      <w:proofErr w:type="spellEnd"/>
+      <w:r>
+        <w:rPr>
+          <w:rFonts w:ascii="Calibri" w:hAnsi="Calibri" w:eastAsia="Calibri" w:cs="Calibri"/>
+          <w:b w:val="0"/>
+          <w:bCs w:val="0"/>
+          <w:i w:val="0"/>
+          <w:iCs w:val="0"/>
+          <w:caps w:val="0"/>
+          <w:smallCaps w:val="0"/>
+          <w:noProof w:val="0"/>
+          <w:color w:val="000000" w:themeColor="text1" w:themeTint="FF" w:themeShade="FF"/>
+          <w:sz w:val="22"/>
+          <w:szCs w:val="22"/>
+          <w:lang w:val="en-US"/>
+        </w:rPr>
+        <w:t xml:space="preserve"> de la </w:t>
+      </w:r>
+      <w:proofErr w:type="spellStart"/>
+      <w:r>
+        <w:rPr>
+          <w:rFonts w:ascii="Calibri" w:hAnsi="Calibri" w:eastAsia="Calibri" w:cs="Calibri"/>
+          <w:b w:val="0"/>
+          <w:bCs w:val="0"/>
+          <w:i w:val="0"/>
+          <w:iCs w:val="0"/>
+          <w:caps w:val="0"/>
+          <w:smallCaps w:val="0"/>
+          <w:noProof w:val="0"/>
+          <w:color w:val="000000" w:themeColor="text1" w:themeTint="FF" w:themeShade="FF"/>
+          <w:sz w:val="22"/>
+          <w:szCs w:val="22"/>
+          <w:lang w:val="en-US"/>
+        </w:rPr>
+        <w:t>plataforma</w:t>
+      </w:r>
+      <w:proofErr w:type="spellEnd"/>
+      <w:r>
+        <w:rPr>
+          <w:rFonts w:ascii="Calibri" w:hAnsi="Calibri" w:eastAsia="Calibri" w:cs="Calibri"/>
+          <w:b w:val="0"/>
+          <w:bCs w:val="0"/>
+          <w:i w:val="0"/>
+          <w:iCs w:val="0"/>
+          <w:caps w:val="0"/>
+          <w:smallCaps w:val="0"/>
+          <w:noProof w:val="0"/>
+          <w:color w:val="000000" w:themeColor="text1" w:themeTint="FF" w:themeShade="FF"/>
+          <w:sz w:val="22"/>
+          <w:szCs w:val="22"/>
+          <w:lang w:val="en-US"/>
+        </w:rPr>
+        <w:t xml:space="preserve"> de AIEP con la URL de </w:t>
+      </w:r>
+      <w:proofErr w:type="spellStart"/>
+      <w:r>
+        <w:rPr>
+          <w:rFonts w:ascii="Calibri" w:hAnsi="Calibri" w:eastAsia="Calibri" w:cs="Calibri"/>
+          <w:b w:val="0"/>
+          <w:bCs w:val="0"/>
+          <w:i w:val="0"/>
+          <w:iCs w:val="0"/>
+          <w:caps w:val="0"/>
+          <w:smallCaps w:val="0"/>
+          <w:noProof w:val="0"/>
+          <w:color w:val="000000" w:themeColor="text1" w:themeTint="FF" w:themeShade="FF"/>
+          <w:sz w:val="22"/>
+          <w:szCs w:val="22"/>
+          <w:lang w:val="en-US"/>
+        </w:rPr>
+        <w:t>su</w:t>
+      </w:r>
+      <w:proofErr w:type="spellEnd"/>
+      <w:r>
+        <w:rPr>
+          <w:rFonts w:ascii="Calibri" w:hAnsi="Calibri" w:eastAsia="Calibri" w:cs="Calibri"/>
+          <w:b w:val="0"/>
+          <w:bCs w:val="0"/>
+          <w:i w:val="0"/>
+          <w:iCs w:val="0"/>
+          <w:caps w:val="0"/>
+          <w:smallCaps w:val="0"/>
+          <w:noProof w:val="0"/>
+          <w:color w:val="000000" w:themeColor="text1" w:themeTint="FF" w:themeShade="FF"/>
+          <w:sz w:val="22"/>
+          <w:szCs w:val="22"/>
+          <w:lang w:val="en-US"/>
+        </w:rPr>
+        <w:t xml:space="preserve"> </w:t>
+      </w:r>
+      <w:proofErr w:type="spellStart"/>
+      <w:r>
+        <w:rPr>
+          <w:rFonts w:ascii="Calibri" w:hAnsi="Calibri" w:eastAsia="Calibri" w:cs="Calibri"/>
+          <w:b w:val="0"/>
+          <w:bCs w:val="0"/>
+          <w:i w:val="0"/>
+          <w:iCs w:val="0"/>
+          <w:caps w:val="0"/>
+          <w:smallCaps w:val="0"/>
+          <w:noProof w:val="0"/>
+          <w:color w:val="000000" w:themeColor="text1" w:themeTint="FF" w:themeShade="FF"/>
+          <w:sz w:val="22"/>
+          <w:szCs w:val="22"/>
+          <w:lang w:val="en-US"/>
+        </w:rPr>
+        <w:t>Repositorio</w:t>
+      </w:r>
+      <w:proofErr w:type="spellEnd"/>
+      <w:r>
+        <w:rPr>
+          <w:rFonts w:ascii="Calibri" w:hAnsi="Calibri" w:eastAsia="Calibri" w:cs="Calibri"/>
+          <w:b w:val="0"/>
+          <w:bCs w:val="0"/>
+          <w:i w:val="0"/>
+          <w:iCs w:val="0"/>
+          <w:caps w:val="0"/>
+          <w:smallCaps w:val="0"/>
+          <w:noProof w:val="0"/>
+          <w:color w:val="000000" w:themeColor="text1" w:themeTint="FF" w:themeShade="FF"/>
+          <w:sz w:val="22"/>
+          <w:szCs w:val="22"/>
+          <w:lang w:val="en-US"/>
+        </w:rPr>
+        <w:t xml:space="preserve"> </w:t>
+      </w:r>
+      <w:proofErr w:type="spellStart"/>
+      <w:r>
+        <w:rPr>
+          <w:rFonts w:ascii="Calibri" w:hAnsi="Calibri" w:eastAsia="Calibri" w:cs="Calibri"/>
+          <w:b w:val="0"/>
+          <w:bCs w:val="0"/>
+          <w:i w:val="0"/>
+          <w:iCs w:val="0"/>
+          <w:caps w:val="0"/>
+          <w:smallCaps w:val="0"/>
+          <w:noProof w:val="0"/>
+          <w:color w:val="000000" w:themeColor="text1" w:themeTint="FF" w:themeShade="FF"/>
+          <w:sz w:val="22"/>
+          <w:szCs w:val="22"/>
+          <w:lang w:val="en-US"/>
+        </w:rPr>
+        <w:t>Github</w:t>
+      </w:r>
+      <w:proofErr w:type="spellEnd"/>
+      <w:r>
+        <w:rPr>
+          <w:rFonts w:ascii="Calibri" w:hAnsi="Calibri" w:eastAsia="Calibri" w:cs="Calibri"/>
+          <w:b w:val="0"/>
+          <w:bCs w:val="0"/>
+          <w:i w:val="0"/>
+          <w:iCs w:val="0"/>
+          <w:caps w:val="0"/>
+          <w:smallCaps w:val="0"/>
+          <w:noProof w:val="0"/>
+          <w:color w:val="000000" w:themeColor="text1" w:themeTint="FF" w:themeShade="FF"/>
+          <w:sz w:val="22"/>
+          <w:szCs w:val="22"/>
+          <w:lang w:val="en-US"/>
+        </w:rPr>
+        <w:t xml:space="preserve"> </w:t>
+      </w:r>
+      <w:proofErr w:type="spellStart"/>
+      <w:r>
+        <w:rPr>
+          <w:rFonts w:ascii="Calibri" w:hAnsi="Calibri" w:eastAsia="Calibri" w:cs="Calibri"/>
+          <w:b w:val="0"/>
+          <w:bCs w:val="0"/>
+          <w:i w:val="0"/>
+          <w:iCs w:val="0"/>
+          <w:caps w:val="0"/>
+          <w:smallCaps w:val="0"/>
+          <w:noProof w:val="0"/>
+          <w:color w:val="000000" w:themeColor="text1" w:themeTint="FF" w:themeShade="FF"/>
+          <w:sz w:val="22"/>
+          <w:szCs w:val="22"/>
+          <w:lang w:val="en-US"/>
+        </w:rPr>
+        <w:t>utilizado</w:t>
+      </w:r>
+      <w:proofErr w:type="spellEnd"/>
+      <w:r>
+        <w:rPr>
+          <w:rFonts w:ascii="Calibri" w:hAnsi="Calibri" w:eastAsia="Calibri" w:cs="Calibri"/>
+          <w:b w:val="0"/>
+          <w:bCs w:val="0"/>
+          <w:i w:val="0"/>
+          <w:iCs w:val="0"/>
+          <w:caps w:val="0"/>
+          <w:smallCaps w:val="0"/>
+          <w:noProof w:val="0"/>
+          <w:color w:val="000000" w:themeColor="text1" w:themeTint="FF" w:themeShade="FF"/>
+          <w:sz w:val="22"/>
+          <w:szCs w:val="22"/>
+          <w:lang w:val="en-US"/>
+        </w:rPr>
+        <w:t xml:space="preserve"> para </w:t>
+      </w:r>
+      <w:proofErr w:type="spellStart"/>
+      <w:r>
+        <w:rPr>
+          <w:rFonts w:ascii="Calibri" w:hAnsi="Calibri" w:eastAsia="Calibri" w:cs="Calibri"/>
+          <w:b w:val="0"/>
+          <w:bCs w:val="0"/>
+          <w:i w:val="0"/>
+          <w:iCs w:val="0"/>
+          <w:caps w:val="0"/>
+          <w:smallCaps w:val="0"/>
+          <w:noProof w:val="0"/>
+          <w:color w:val="000000" w:themeColor="text1" w:themeTint="FF" w:themeShade="FF"/>
+          <w:sz w:val="22"/>
+          <w:szCs w:val="22"/>
+          <w:lang w:val="en-US"/>
+        </w:rPr>
+        <w:t>almacenar</w:t>
+      </w:r>
+      <w:proofErr w:type="spellEnd"/>
+      <w:r>
+        <w:rPr>
+          <w:rFonts w:ascii="Calibri" w:hAnsi="Calibri" w:eastAsia="Calibri" w:cs="Calibri"/>
+          <w:b w:val="0"/>
+          <w:bCs w:val="0"/>
+          <w:i w:val="0"/>
+          <w:iCs w:val="0"/>
+          <w:caps w:val="0"/>
+          <w:smallCaps w:val="0"/>
+          <w:noProof w:val="0"/>
+          <w:color w:val="000000" w:themeColor="text1" w:themeTint="FF" w:themeShade="FF"/>
+          <w:sz w:val="22"/>
+          <w:szCs w:val="22"/>
+          <w:lang w:val="en-US"/>
+        </w:rPr>
+        <w:t xml:space="preserve"> </w:t>
+      </w:r>
+      <w:proofErr w:type="spellStart"/>
+      <w:r>
+        <w:rPr>
+          <w:rFonts w:ascii="Calibri" w:hAnsi="Calibri" w:eastAsia="Calibri" w:cs="Calibri"/>
+          <w:b w:val="0"/>
+          <w:bCs w:val="0"/>
+          <w:i w:val="0"/>
+          <w:iCs w:val="0"/>
+          <w:caps w:val="0"/>
+          <w:smallCaps w:val="0"/>
+          <w:noProof w:val="0"/>
+          <w:color w:val="000000" w:themeColor="text1" w:themeTint="FF" w:themeShade="FF"/>
+          <w:sz w:val="22"/>
+          <w:szCs w:val="22"/>
+          <w:lang w:val="en-US"/>
+        </w:rPr>
+        <w:t>el</w:t>
+      </w:r>
+      <w:proofErr w:type="spellEnd"/>
+      <w:r>
+        <w:rPr>
+          <w:rFonts w:ascii="Calibri" w:hAnsi="Calibri" w:eastAsia="Calibri" w:cs="Calibri"/>
+          <w:b w:val="0"/>
+          <w:bCs w:val="0"/>
+          <w:i w:val="0"/>
+          <w:iCs w:val="0"/>
+          <w:caps w:val="0"/>
+          <w:smallCaps w:val="0"/>
+          <w:noProof w:val="0"/>
+          <w:color w:val="000000" w:themeColor="text1" w:themeTint="FF" w:themeShade="FF"/>
+          <w:sz w:val="22"/>
+          <w:szCs w:val="22"/>
+          <w:lang w:val="en-US"/>
+        </w:rPr>
+        <w:t xml:space="preserve"> </w:t>
+      </w:r>
+      <w:proofErr w:type="spellStart"/>
+      <w:r>
+        <w:rPr>
+          <w:rFonts w:ascii="Calibri" w:hAnsi="Calibri" w:eastAsia="Calibri" w:cs="Calibri"/>
+          <w:b w:val="0"/>
+          <w:bCs w:val="0"/>
+          <w:i w:val="0"/>
+          <w:iCs w:val="0"/>
+          <w:caps w:val="0"/>
+          <w:smallCaps w:val="0"/>
+          <w:noProof w:val="0"/>
+          <w:color w:val="000000" w:themeColor="text1" w:themeTint="FF" w:themeShade="FF"/>
+          <w:sz w:val="22"/>
+          <w:szCs w:val="22"/>
+          <w:lang w:val="en-US"/>
+        </w:rPr>
+        <w:t>proyecto</w:t>
+      </w:r>
+      <w:proofErr w:type="spellEnd"/>
+      <w:r>
+        <w:rPr>
+          <w:rFonts w:ascii="Calibri" w:hAnsi="Calibri" w:eastAsia="Calibri" w:cs="Calibri"/>
+          <w:b w:val="0"/>
+          <w:bCs w:val="0"/>
+          <w:i w:val="0"/>
+          <w:iCs w:val="0"/>
+          <w:caps w:val="0"/>
+          <w:smallCaps w:val="0"/>
+          <w:noProof w:val="0"/>
+          <w:color w:val="000000" w:themeColor="text1" w:themeTint="FF" w:themeShade="FF"/>
+          <w:sz w:val="22"/>
+          <w:szCs w:val="22"/>
+          <w:lang w:val="en-US"/>
+        </w:rPr>
+        <w:t xml:space="preserve">, </w:t>
+      </w:r>
+      <w:proofErr w:type="spellStart"/>
+      <w:r>
+        <w:rPr>
+          <w:rFonts w:ascii="Calibri" w:hAnsi="Calibri" w:eastAsia="Calibri" w:cs="Calibri"/>
+          <w:b w:val="0"/>
+          <w:bCs w:val="0"/>
+          <w:i w:val="0"/>
+          <w:iCs w:val="0"/>
+          <w:caps w:val="0"/>
+          <w:smallCaps w:val="0"/>
+          <w:noProof w:val="0"/>
+          <w:color w:val="000000" w:themeColor="text1" w:themeTint="FF" w:themeShade="FF"/>
+          <w:sz w:val="22"/>
+          <w:szCs w:val="22"/>
+          <w:lang w:val="en-US"/>
+        </w:rPr>
+        <w:t>recuerde</w:t>
+      </w:r>
+      <w:proofErr w:type="spellEnd"/>
+      <w:r>
+        <w:rPr>
+          <w:rFonts w:ascii="Calibri" w:hAnsi="Calibri" w:eastAsia="Calibri" w:cs="Calibri"/>
+          <w:b w:val="0"/>
+          <w:bCs w:val="0"/>
+          <w:i w:val="0"/>
+          <w:iCs w:val="0"/>
+          <w:caps w:val="0"/>
+          <w:smallCaps w:val="0"/>
+          <w:noProof w:val="0"/>
+          <w:color w:val="000000" w:themeColor="text1" w:themeTint="FF" w:themeShade="FF"/>
+          <w:sz w:val="22"/>
+          <w:szCs w:val="22"/>
+          <w:lang w:val="en-US"/>
+        </w:rPr>
+        <w:t xml:space="preserve"> </w:t>
+      </w:r>
+      <w:proofErr w:type="spellStart"/>
+      <w:r>
+        <w:rPr>
+          <w:rFonts w:ascii="Calibri" w:hAnsi="Calibri" w:eastAsia="Calibri" w:cs="Calibri"/>
+          <w:b w:val="0"/>
+          <w:bCs w:val="0"/>
+          <w:i w:val="0"/>
+          <w:iCs w:val="0"/>
+          <w:caps w:val="0"/>
+          <w:smallCaps w:val="0"/>
+          <w:noProof w:val="0"/>
+          <w:color w:val="000000" w:themeColor="text1" w:themeTint="FF" w:themeShade="FF"/>
+          <w:sz w:val="22"/>
+          <w:szCs w:val="22"/>
+          <w:lang w:val="en-US"/>
+        </w:rPr>
+        <w:t>activar</w:t>
+      </w:r>
+      <w:proofErr w:type="spellEnd"/>
+      <w:r>
+        <w:rPr>
+          <w:rFonts w:ascii="Calibri" w:hAnsi="Calibri" w:eastAsia="Calibri" w:cs="Calibri"/>
+          <w:b w:val="0"/>
+          <w:bCs w:val="0"/>
+          <w:i w:val="0"/>
+          <w:iCs w:val="0"/>
+          <w:caps w:val="0"/>
+          <w:smallCaps w:val="0"/>
+          <w:noProof w:val="0"/>
+          <w:color w:val="000000" w:themeColor="text1" w:themeTint="FF" w:themeShade="FF"/>
+          <w:sz w:val="22"/>
+          <w:szCs w:val="22"/>
+          <w:lang w:val="en-US"/>
+        </w:rPr>
+        <w:t xml:space="preserve"> la </w:t>
+      </w:r>
+      <w:proofErr w:type="spellStart"/>
+      <w:r>
+        <w:rPr>
+          <w:rFonts w:ascii="Calibri" w:hAnsi="Calibri" w:eastAsia="Calibri" w:cs="Calibri"/>
+          <w:b w:val="0"/>
+          <w:bCs w:val="0"/>
+          <w:i w:val="0"/>
+          <w:iCs w:val="0"/>
+          <w:caps w:val="0"/>
+          <w:smallCaps w:val="0"/>
+          <w:noProof w:val="0"/>
+          <w:color w:val="000000" w:themeColor="text1" w:themeTint="FF" w:themeShade="FF"/>
+          <w:sz w:val="22"/>
+          <w:szCs w:val="22"/>
+          <w:lang w:val="en-US"/>
+        </w:rPr>
+        <w:t>funcionalidad</w:t>
+      </w:r>
+      <w:proofErr w:type="spellEnd"/>
+      <w:r>
+        <w:rPr>
+          <w:rFonts w:ascii="Calibri" w:hAnsi="Calibri" w:eastAsia="Calibri" w:cs="Calibri"/>
+          <w:b w:val="0"/>
+          <w:bCs w:val="0"/>
+          <w:i w:val="0"/>
+          <w:iCs w:val="0"/>
+          <w:caps w:val="0"/>
+          <w:smallCaps w:val="0"/>
+          <w:noProof w:val="0"/>
+          <w:color w:val="000000" w:themeColor="text1" w:themeTint="FF" w:themeShade="FF"/>
+          <w:sz w:val="22"/>
+          <w:szCs w:val="22"/>
+          <w:lang w:val="en-US"/>
+        </w:rPr>
+        <w:t xml:space="preserve"> de </w:t>
+      </w:r>
+      <w:proofErr w:type="spellStart"/>
+      <w:r>
+        <w:rPr>
+          <w:rFonts w:ascii="Calibri" w:hAnsi="Calibri" w:eastAsia="Calibri" w:cs="Calibri"/>
+          <w:b w:val="0"/>
+          <w:bCs w:val="0"/>
+          <w:i w:val="0"/>
+          <w:iCs w:val="0"/>
+          <w:caps w:val="0"/>
+          <w:smallCaps w:val="0"/>
+          <w:noProof w:val="0"/>
+          <w:color w:val="000000" w:themeColor="text1" w:themeTint="FF" w:themeShade="FF"/>
+          <w:sz w:val="22"/>
+          <w:szCs w:val="22"/>
+          <w:lang w:val="en-US"/>
+        </w:rPr>
+        <w:t>Github</w:t>
+      </w:r>
+      <w:proofErr w:type="spellEnd"/>
+      <w:r>
+        <w:rPr>
+          <w:rFonts w:ascii="Calibri" w:hAnsi="Calibri" w:eastAsia="Calibri" w:cs="Calibri"/>
+          <w:b w:val="0"/>
+          <w:bCs w:val="0"/>
+          <w:i w:val="0"/>
+          <w:iCs w:val="0"/>
+          <w:caps w:val="0"/>
+          <w:smallCaps w:val="0"/>
+          <w:noProof w:val="0"/>
+          <w:color w:val="000000" w:themeColor="text1" w:themeTint="FF" w:themeShade="FF"/>
+          <w:sz w:val="22"/>
+          <w:szCs w:val="22"/>
+          <w:lang w:val="en-US"/>
+        </w:rPr>
+        <w:t xml:space="preserve"> Pages.</w:t>
+      </w:r>
+    </w:p>
+    <w:p>
+      <w:pPr>
         <w:pStyle w:val="Normal"/>
       </w:pPr>
     </w:p>
@@ -1949,15 +2615,32 @@
         <w:rPr/>
         <w:t xml:space="preserve"> zona </w:t>
       </w:r>
-      <w:proofErr w:type="spellStart"/>
       <w:r>
         <w:rPr/>
         <w:t>protegida</w:t>
       </w:r>
-      <w:proofErr w:type="spellEnd"/>
       <w:r>
         <w:rPr/>
         <w:t xml:space="preserve">. </w:t>
+      </w:r>
+    </w:p>
+    <w:p>
+      <w:pPr>
+        <w:pStyle w:val="Heading2"/>
+        <w:bidi w:val="0"/>
+        <w:spacing w:before="40" w:beforeAutospacing="off" w:after="0" w:afterAutospacing="off" w:line="259" w:lineRule="auto"/>
+        <w:ind w:left="0" w:right="0"/>
+        <w:jc w:val="left"/>
+        <w:rPr>
+          <w:rFonts w:ascii="Calibri Light" w:hAnsi="Calibri Light" w:eastAsia="" w:cs=""/>
+          <w:color w:val="2F5496" w:themeColor="accent1" w:themeTint="FF" w:themeShade="BF"/>
+          <w:sz w:val="26"/>
+          <w:szCs w:val="26"/>
+        </w:rPr>
+      </w:pPr>
+      <w:r>
+        <w:rPr/>
+        <w:t>DESAFÍO HORAS MÉDICAS</w:t>
       </w:r>
     </w:p>
     <w:p>
@@ -1968,70 +2651,6 @@
         <w:ind w:left="0" w:right="0"/>
         <w:jc w:val="left"/>
       </w:pPr>
-    </w:p>
-    <w:p>
-      <w:pPr>
-        <w:pStyle w:val="Normal"/>
-        <w:bidi w:val="0"/>
-        <w:spacing w:before="0" w:beforeAutospacing="off" w:after="160" w:afterAutospacing="off" w:line="259" w:lineRule="auto"/>
-        <w:ind w:left="0" w:right="0"/>
-        <w:jc w:val="left"/>
-      </w:pPr>
-    </w:p>
-    <w:p>
-      <w:pPr>
-        <w:pStyle w:val="Normal"/>
-        <w:bidi w:val="0"/>
-        <w:spacing w:before="0" w:beforeAutospacing="off" w:after="160" w:afterAutospacing="off" w:line="259" w:lineRule="auto"/>
-        <w:ind w:left="0" w:right="0"/>
-        <w:jc w:val="left"/>
-      </w:pPr>
-    </w:p>
-    <w:p>
-      <w:pPr>
-        <w:pStyle w:val="Normal"/>
-        <w:bidi w:val="0"/>
-        <w:spacing w:before="0" w:beforeAutospacing="off" w:after="160" w:afterAutospacing="off" w:line="259" w:lineRule="auto"/>
-        <w:ind w:left="0" w:right="0"/>
-        <w:jc w:val="left"/>
-      </w:pPr>
-    </w:p>
-    <w:p>
-      <w:pPr>
-        <w:pStyle w:val="Normal"/>
-        <w:bidi w:val="0"/>
-        <w:spacing w:before="0" w:beforeAutospacing="off" w:after="160" w:afterAutospacing="off" w:line="259" w:lineRule="auto"/>
-        <w:ind w:left="0" w:right="0"/>
-        <w:jc w:val="left"/>
-      </w:pPr>
-    </w:p>
-    <w:p>
-      <w:pPr>
-        <w:pStyle w:val="Heading2"/>
-        <w:bidi w:val="0"/>
-        <w:spacing w:before="40" w:beforeAutospacing="off" w:after="0" w:afterAutospacing="off" w:line="259" w:lineRule="auto"/>
-        <w:ind w:left="0" w:right="0"/>
-        <w:jc w:val="left"/>
-        <w:rPr>
-          <w:rFonts w:ascii="Calibri Light" w:hAnsi="Calibri Light" w:eastAsia="" w:cs=""/>
-          <w:color w:val="2F5496" w:themeColor="accent1" w:themeTint="FF" w:themeShade="BF"/>
-          <w:sz w:val="26"/>
-          <w:szCs w:val="26"/>
-        </w:rPr>
-      </w:pPr>
-      <w:r>
-        <w:rPr/>
-        <w:t>DESAFÍO HORAS MÉDICAS</w:t>
-      </w:r>
-    </w:p>
-    <w:p>
-      <w:pPr>
-        <w:pStyle w:val="Normal"/>
-        <w:bidi w:val="0"/>
-        <w:spacing w:before="0" w:beforeAutospacing="off" w:after="160" w:afterAutospacing="off" w:line="259" w:lineRule="auto"/>
-        <w:ind w:left="0" w:right="0"/>
-        <w:jc w:val="left"/>
-      </w:pPr>
       <w:r>
         <w:rPr/>
         <w:t xml:space="preserve">La </w:t>
@@ -2436,25 +3055,14 @@
         <w:rPr/>
         <w:t xml:space="preserve"> </w:t>
       </w:r>
-      <w:proofErr w:type="spellStart"/>
       <w:r>
         <w:rPr/>
         <w:t>pacientes</w:t>
       </w:r>
-      <w:proofErr w:type="spellEnd"/>
       <w:r>
         <w:rPr/>
         <w:t>.</w:t>
       </w:r>
-    </w:p>
-    <w:p>
-      <w:pPr>
-        <w:pStyle w:val="Normal"/>
-        <w:bidi w:val="0"/>
-        <w:spacing w:before="0" w:beforeAutospacing="off" w:after="160" w:afterAutospacing="off" w:line="259" w:lineRule="auto"/>
-        <w:ind w:left="0" w:right="0"/>
-        <w:jc w:val="left"/>
-      </w:pPr>
     </w:p>
     <w:p>
       <w:pPr>
@@ -2472,7 +3080,6 @@
     <w:p>
       <w:pPr>
         <w:pStyle w:val="Normal"/>
-        <w:bidi w:val="0"/>
         <w:spacing w:before="0" w:beforeAutospacing="off" w:after="160" w:afterAutospacing="off" w:line="259" w:lineRule="auto"/>
         <w:ind w:left="0" w:right="0"/>
         <w:jc w:val="left"/>
@@ -2839,7 +3446,17 @@
       <w:proofErr w:type="spellEnd"/>
       <w:r>
         <w:rPr/>
-        <w:t xml:space="preserve"> un Blog para </w:t>
+        <w:t xml:space="preserve"> </w:t>
+      </w:r>
+      <w:proofErr w:type="gramStart"/>
+      <w:r>
+        <w:rPr/>
+        <w:t>un Blog</w:t>
+      </w:r>
+      <w:proofErr w:type="gramEnd"/>
+      <w:r>
+        <w:rPr/>
+        <w:t xml:space="preserve"> para </w:t>
       </w:r>
       <w:proofErr w:type="spellStart"/>
       <w:r>
@@ -2869,7 +3486,478 @@
       <w:proofErr w:type="spellEnd"/>
       <w:r>
         <w:rPr/>
-        <w:t xml:space="preserve"> cuidado de nuestros ojos.</w:t>
+        <w:t xml:space="preserve"> </w:t>
+      </w:r>
+      <w:proofErr w:type="spellStart"/>
+      <w:r>
+        <w:rPr/>
+        <w:t>cuidado</w:t>
+      </w:r>
+      <w:proofErr w:type="spellEnd"/>
+      <w:r>
+        <w:rPr/>
+        <w:t xml:space="preserve"> de </w:t>
+      </w:r>
+      <w:proofErr w:type="spellStart"/>
+      <w:r>
+        <w:rPr/>
+        <w:t>nuestros</w:t>
+      </w:r>
+      <w:proofErr w:type="spellEnd"/>
+      <w:r>
+        <w:rPr/>
+        <w:t xml:space="preserve"> ojos.</w:t>
+      </w:r>
+    </w:p>
+    <w:p>
+      <w:pPr>
+        <w:pStyle w:val="Heading2"/>
+        <w:bidi w:val="0"/>
+        <w:spacing w:before="40" w:beforeAutospacing="off" w:after="0" w:afterAutospacing="off" w:line="259" w:lineRule="auto"/>
+        <w:ind w:left="0" w:right="0"/>
+        <w:jc w:val="left"/>
+      </w:pPr>
+      <w:r>
+        <w:rPr/>
+        <w:t>DESAFÍO MERCADO PÚBLICO</w:t>
+      </w:r>
+    </w:p>
+    <w:p>
+      <w:pPr>
+        <w:bidi w:val="0"/>
+        <w:jc w:val="left"/>
+      </w:pPr>
+      <w:r>
+        <w:rPr>
+          <w:rFonts w:ascii="Calibri" w:hAnsi="Calibri" w:eastAsia="Calibri" w:cs="Calibri"/>
+          <w:noProof w:val="0"/>
+          <w:sz w:val="22"/>
+          <w:szCs w:val="22"/>
+          <w:lang w:val="en-US"/>
+        </w:rPr>
+        <w:t xml:space="preserve">La </w:t>
+      </w:r>
+      <w:proofErr w:type="spellStart"/>
+      <w:r>
+        <w:rPr>
+          <w:rFonts w:ascii="Calibri" w:hAnsi="Calibri" w:eastAsia="Calibri" w:cs="Calibri"/>
+          <w:noProof w:val="0"/>
+          <w:sz w:val="22"/>
+          <w:szCs w:val="22"/>
+          <w:lang w:val="en-US"/>
+        </w:rPr>
+        <w:t>empresa</w:t>
+      </w:r>
+      <w:proofErr w:type="spellEnd"/>
+      <w:r>
+        <w:rPr>
+          <w:rFonts w:ascii="Calibri" w:hAnsi="Calibri" w:eastAsia="Calibri" w:cs="Calibri"/>
+          <w:noProof w:val="0"/>
+          <w:sz w:val="22"/>
+          <w:szCs w:val="22"/>
+          <w:lang w:val="en-US"/>
+        </w:rPr>
+        <w:t xml:space="preserve"> X </w:t>
+      </w:r>
+      <w:proofErr w:type="spellStart"/>
+      <w:r>
+        <w:rPr>
+          <w:rFonts w:ascii="Calibri" w:hAnsi="Calibri" w:eastAsia="Calibri" w:cs="Calibri"/>
+          <w:noProof w:val="0"/>
+          <w:sz w:val="22"/>
+          <w:szCs w:val="22"/>
+          <w:lang w:val="en-US"/>
+        </w:rPr>
+        <w:t>necesita</w:t>
+      </w:r>
+      <w:proofErr w:type="spellEnd"/>
+      <w:r>
+        <w:rPr>
+          <w:rFonts w:ascii="Calibri" w:hAnsi="Calibri" w:eastAsia="Calibri" w:cs="Calibri"/>
+          <w:noProof w:val="0"/>
+          <w:sz w:val="22"/>
+          <w:szCs w:val="22"/>
+          <w:lang w:val="en-US"/>
+        </w:rPr>
+        <w:t xml:space="preserve"> un </w:t>
+      </w:r>
+      <w:proofErr w:type="spellStart"/>
+      <w:r>
+        <w:rPr>
+          <w:rFonts w:ascii="Calibri" w:hAnsi="Calibri" w:eastAsia="Calibri" w:cs="Calibri"/>
+          <w:noProof w:val="0"/>
+          <w:sz w:val="22"/>
+          <w:szCs w:val="22"/>
+          <w:lang w:val="en-US"/>
+        </w:rPr>
+        <w:t>sistema</w:t>
+      </w:r>
+      <w:proofErr w:type="spellEnd"/>
+      <w:r>
+        <w:rPr>
+          <w:rFonts w:ascii="Calibri" w:hAnsi="Calibri" w:eastAsia="Calibri" w:cs="Calibri"/>
+          <w:noProof w:val="0"/>
+          <w:sz w:val="22"/>
+          <w:szCs w:val="22"/>
+          <w:lang w:val="en-US"/>
+        </w:rPr>
+        <w:t xml:space="preserve"> privado para acceder a la </w:t>
+      </w:r>
+      <w:proofErr w:type="spellStart"/>
+      <w:r>
+        <w:rPr>
+          <w:rFonts w:ascii="Calibri" w:hAnsi="Calibri" w:eastAsia="Calibri" w:cs="Calibri"/>
+          <w:noProof w:val="0"/>
+          <w:sz w:val="22"/>
+          <w:szCs w:val="22"/>
+          <w:lang w:val="en-US"/>
+        </w:rPr>
+        <w:t>información</w:t>
+      </w:r>
+      <w:proofErr w:type="spellEnd"/>
+      <w:r>
+        <w:rPr>
+          <w:rFonts w:ascii="Calibri" w:hAnsi="Calibri" w:eastAsia="Calibri" w:cs="Calibri"/>
+          <w:noProof w:val="0"/>
+          <w:sz w:val="22"/>
+          <w:szCs w:val="22"/>
+          <w:lang w:val="en-US"/>
+        </w:rPr>
+        <w:t xml:space="preserve"> de </w:t>
+      </w:r>
+      <w:proofErr w:type="spellStart"/>
+      <w:r>
+        <w:rPr>
+          <w:rFonts w:ascii="Calibri" w:hAnsi="Calibri" w:eastAsia="Calibri" w:cs="Calibri"/>
+          <w:noProof w:val="0"/>
+          <w:sz w:val="22"/>
+          <w:szCs w:val="22"/>
+          <w:lang w:val="en-US"/>
+        </w:rPr>
+        <w:t>licitaciones</w:t>
+      </w:r>
+      <w:proofErr w:type="spellEnd"/>
+      <w:r>
+        <w:rPr>
+          <w:rFonts w:ascii="Calibri" w:hAnsi="Calibri" w:eastAsia="Calibri" w:cs="Calibri"/>
+          <w:noProof w:val="0"/>
+          <w:sz w:val="22"/>
+          <w:szCs w:val="22"/>
+          <w:lang w:val="en-US"/>
+        </w:rPr>
+        <w:t xml:space="preserve"> de Mercado </w:t>
+      </w:r>
+      <w:proofErr w:type="spellStart"/>
+      <w:r>
+        <w:rPr>
+          <w:rFonts w:ascii="Calibri" w:hAnsi="Calibri" w:eastAsia="Calibri" w:cs="Calibri"/>
+          <w:noProof w:val="0"/>
+          <w:sz w:val="22"/>
+          <w:szCs w:val="22"/>
+          <w:lang w:val="en-US"/>
+        </w:rPr>
+        <w:t>Público</w:t>
+      </w:r>
+      <w:proofErr w:type="spellEnd"/>
+      <w:r>
+        <w:rPr>
+          <w:rFonts w:ascii="Calibri" w:hAnsi="Calibri" w:eastAsia="Calibri" w:cs="Calibri"/>
+          <w:noProof w:val="0"/>
+          <w:sz w:val="22"/>
+          <w:szCs w:val="22"/>
+          <w:lang w:val="en-US"/>
+        </w:rPr>
+        <w:t xml:space="preserve"> </w:t>
+      </w:r>
+      <w:proofErr w:type="spellStart"/>
+      <w:r>
+        <w:rPr>
+          <w:rFonts w:ascii="Calibri" w:hAnsi="Calibri" w:eastAsia="Calibri" w:cs="Calibri"/>
+          <w:noProof w:val="0"/>
+          <w:sz w:val="22"/>
+          <w:szCs w:val="22"/>
+          <w:lang w:val="en-US"/>
+        </w:rPr>
+        <w:t>en</w:t>
+      </w:r>
+      <w:proofErr w:type="spellEnd"/>
+      <w:r>
+        <w:rPr>
+          <w:rFonts w:ascii="Calibri" w:hAnsi="Calibri" w:eastAsia="Calibri" w:cs="Calibri"/>
+          <w:noProof w:val="0"/>
+          <w:sz w:val="22"/>
+          <w:szCs w:val="22"/>
+          <w:lang w:val="en-US"/>
+        </w:rPr>
+        <w:t xml:space="preserve"> Chile. Se </w:t>
+      </w:r>
+      <w:proofErr w:type="spellStart"/>
+      <w:r>
+        <w:rPr>
+          <w:rFonts w:ascii="Calibri" w:hAnsi="Calibri" w:eastAsia="Calibri" w:cs="Calibri"/>
+          <w:noProof w:val="0"/>
+          <w:sz w:val="22"/>
+          <w:szCs w:val="22"/>
+          <w:lang w:val="en-US"/>
+        </w:rPr>
+        <w:t>necesitan</w:t>
+      </w:r>
+      <w:proofErr w:type="spellEnd"/>
+      <w:r>
+        <w:rPr>
+          <w:rFonts w:ascii="Calibri" w:hAnsi="Calibri" w:eastAsia="Calibri" w:cs="Calibri"/>
+          <w:noProof w:val="0"/>
+          <w:sz w:val="22"/>
+          <w:szCs w:val="22"/>
+          <w:lang w:val="en-US"/>
+        </w:rPr>
+        <w:t xml:space="preserve"> las siguientes vistas:</w:t>
+      </w:r>
+    </w:p>
+    <w:p>
+      <w:pPr>
+        <w:pStyle w:val="ListParagraph"/>
+        <w:numPr>
+          <w:ilvl w:val="0"/>
+          <w:numId w:val="1"/>
+        </w:numPr>
+        <w:bidi w:val="0"/>
+        <w:jc w:val="left"/>
+        <w:rPr>
+          <w:rFonts w:ascii="Calibri" w:hAnsi="Calibri" w:eastAsia="Calibri" w:cs="Calibri" w:asciiTheme="minorAscii" w:hAnsiTheme="minorAscii" w:eastAsiaTheme="minorAscii" w:cstheme="minorAscii"/>
+          <w:noProof w:val="0"/>
+          <w:sz w:val="22"/>
+          <w:szCs w:val="22"/>
+          <w:lang w:val="en-US"/>
+        </w:rPr>
+      </w:pPr>
+      <w:proofErr w:type="spellStart"/>
+      <w:r>
+        <w:rPr>
+          <w:rFonts w:ascii="Calibri" w:hAnsi="Calibri" w:eastAsia="Calibri" w:cs="Calibri"/>
+          <w:noProof w:val="0"/>
+          <w:sz w:val="22"/>
+          <w:szCs w:val="22"/>
+          <w:lang w:val="en-US"/>
+        </w:rPr>
+        <w:t>Búsqueda</w:t>
+      </w:r>
+      <w:proofErr w:type="spellEnd"/>
+      <w:r>
+        <w:rPr>
+          <w:rFonts w:ascii="Calibri" w:hAnsi="Calibri" w:eastAsia="Calibri" w:cs="Calibri"/>
+          <w:noProof w:val="0"/>
+          <w:sz w:val="22"/>
+          <w:szCs w:val="22"/>
+          <w:lang w:val="en-US"/>
+        </w:rPr>
+        <w:t xml:space="preserve"> </w:t>
+      </w:r>
+      <w:proofErr w:type="spellStart"/>
+      <w:r>
+        <w:rPr>
+          <w:rFonts w:ascii="Calibri" w:hAnsi="Calibri" w:eastAsia="Calibri" w:cs="Calibri"/>
+          <w:noProof w:val="0"/>
+          <w:sz w:val="22"/>
+          <w:szCs w:val="22"/>
+          <w:lang w:val="en-US"/>
+        </w:rPr>
+        <w:t>por</w:t>
+      </w:r>
+      <w:proofErr w:type="spellEnd"/>
+      <w:r>
+        <w:rPr>
+          <w:rFonts w:ascii="Calibri" w:hAnsi="Calibri" w:eastAsia="Calibri" w:cs="Calibri"/>
+          <w:noProof w:val="0"/>
+          <w:sz w:val="22"/>
+          <w:szCs w:val="22"/>
+          <w:lang w:val="en-US"/>
+        </w:rPr>
+        <w:t xml:space="preserve"> N° de Orden de </w:t>
+      </w:r>
+      <w:r>
+        <w:rPr>
+          <w:rFonts w:ascii="Calibri" w:hAnsi="Calibri" w:eastAsia="Calibri" w:cs="Calibri"/>
+          <w:noProof w:val="0"/>
+          <w:sz w:val="22"/>
+          <w:szCs w:val="22"/>
+          <w:lang w:val="en-US"/>
+        </w:rPr>
+        <w:t>Compra</w:t>
+      </w:r>
+    </w:p>
+    <w:p>
+      <w:pPr>
+        <w:pStyle w:val="ListParagraph"/>
+        <w:numPr>
+          <w:ilvl w:val="0"/>
+          <w:numId w:val="1"/>
+        </w:numPr>
+        <w:bidi w:val="0"/>
+        <w:jc w:val="left"/>
+        <w:rPr>
+          <w:noProof w:val="0"/>
+          <w:sz w:val="22"/>
+          <w:szCs w:val="22"/>
+          <w:lang w:val="en-US"/>
+        </w:rPr>
+      </w:pPr>
+      <w:proofErr w:type="spellStart"/>
+      <w:r>
+        <w:rPr>
+          <w:rFonts w:ascii="Calibri" w:hAnsi="Calibri" w:eastAsia="Calibri" w:cs="Calibri"/>
+          <w:noProof w:val="0"/>
+          <w:sz w:val="22"/>
+          <w:szCs w:val="22"/>
+          <w:lang w:val="en-US"/>
+        </w:rPr>
+        <w:t>Búsqueda</w:t>
+      </w:r>
+      <w:proofErr w:type="spellEnd"/>
+      <w:r>
+        <w:rPr>
+          <w:rFonts w:ascii="Calibri" w:hAnsi="Calibri" w:eastAsia="Calibri" w:cs="Calibri"/>
+          <w:noProof w:val="0"/>
+          <w:sz w:val="22"/>
+          <w:szCs w:val="22"/>
+          <w:lang w:val="en-US"/>
+        </w:rPr>
+        <w:t xml:space="preserve"> </w:t>
+      </w:r>
+      <w:proofErr w:type="spellStart"/>
+      <w:r>
+        <w:rPr>
+          <w:rFonts w:ascii="Calibri" w:hAnsi="Calibri" w:eastAsia="Calibri" w:cs="Calibri"/>
+          <w:noProof w:val="0"/>
+          <w:sz w:val="22"/>
+          <w:szCs w:val="22"/>
+          <w:lang w:val="en-US"/>
+        </w:rPr>
+        <w:t>por</w:t>
+      </w:r>
+      <w:proofErr w:type="spellEnd"/>
+      <w:r>
+        <w:rPr>
+          <w:rFonts w:ascii="Calibri" w:hAnsi="Calibri" w:eastAsia="Calibri" w:cs="Calibri"/>
+          <w:noProof w:val="0"/>
+          <w:sz w:val="22"/>
+          <w:szCs w:val="22"/>
+          <w:lang w:val="en-US"/>
+        </w:rPr>
+        <w:t xml:space="preserve"> N° de </w:t>
+      </w:r>
+      <w:r>
+        <w:rPr>
+          <w:rFonts w:ascii="Calibri" w:hAnsi="Calibri" w:eastAsia="Calibri" w:cs="Calibri"/>
+          <w:noProof w:val="0"/>
+          <w:sz w:val="22"/>
+          <w:szCs w:val="22"/>
+          <w:lang w:val="en-US"/>
+        </w:rPr>
+        <w:t>Licitación</w:t>
+      </w:r>
+    </w:p>
+    <w:p>
+      <w:pPr>
+        <w:pStyle w:val="ListParagraph"/>
+        <w:numPr>
+          <w:ilvl w:val="0"/>
+          <w:numId w:val="1"/>
+        </w:numPr>
+        <w:bidi w:val="0"/>
+        <w:jc w:val="left"/>
+        <w:rPr>
+          <w:noProof w:val="0"/>
+          <w:sz w:val="22"/>
+          <w:szCs w:val="22"/>
+          <w:lang w:val="en-US"/>
+        </w:rPr>
+      </w:pPr>
+      <w:proofErr w:type="spellStart"/>
+      <w:r>
+        <w:rPr>
+          <w:rFonts w:ascii="Calibri" w:hAnsi="Calibri" w:eastAsia="Calibri" w:cs="Calibri"/>
+          <w:noProof w:val="0"/>
+          <w:sz w:val="22"/>
+          <w:szCs w:val="22"/>
+          <w:lang w:val="en-US"/>
+        </w:rPr>
+        <w:t>Búsqueda</w:t>
+      </w:r>
+      <w:proofErr w:type="spellEnd"/>
+      <w:r>
+        <w:rPr>
+          <w:rFonts w:ascii="Calibri" w:hAnsi="Calibri" w:eastAsia="Calibri" w:cs="Calibri"/>
+          <w:noProof w:val="0"/>
+          <w:sz w:val="22"/>
+          <w:szCs w:val="22"/>
+          <w:lang w:val="en-US"/>
+        </w:rPr>
+        <w:t xml:space="preserve"> </w:t>
+      </w:r>
+      <w:proofErr w:type="spellStart"/>
+      <w:r>
+        <w:rPr>
+          <w:rFonts w:ascii="Calibri" w:hAnsi="Calibri" w:eastAsia="Calibri" w:cs="Calibri"/>
+          <w:noProof w:val="0"/>
+          <w:sz w:val="22"/>
+          <w:szCs w:val="22"/>
+          <w:lang w:val="en-US"/>
+        </w:rPr>
+        <w:t>por</w:t>
+      </w:r>
+      <w:proofErr w:type="spellEnd"/>
+      <w:r>
+        <w:rPr>
+          <w:rFonts w:ascii="Calibri" w:hAnsi="Calibri" w:eastAsia="Calibri" w:cs="Calibri"/>
+          <w:noProof w:val="0"/>
+          <w:sz w:val="22"/>
+          <w:szCs w:val="22"/>
+          <w:lang w:val="en-US"/>
+        </w:rPr>
+        <w:t xml:space="preserve"> Código de </w:t>
+      </w:r>
+      <w:proofErr w:type="spellStart"/>
+      <w:r>
+        <w:rPr>
+          <w:rFonts w:ascii="Calibri" w:hAnsi="Calibri" w:eastAsia="Calibri" w:cs="Calibri"/>
+          <w:noProof w:val="0"/>
+          <w:sz w:val="22"/>
+          <w:szCs w:val="22"/>
+          <w:lang w:val="en-US"/>
+        </w:rPr>
+        <w:t>Organismo</w:t>
+      </w:r>
+      <w:proofErr w:type="spellEnd"/>
+      <w:r>
+        <w:rPr>
+          <w:rFonts w:ascii="Calibri" w:hAnsi="Calibri" w:eastAsia="Calibri" w:cs="Calibri"/>
+          <w:noProof w:val="0"/>
+          <w:sz w:val="22"/>
+          <w:szCs w:val="22"/>
+          <w:lang w:val="en-US"/>
+        </w:rPr>
+        <w:t xml:space="preserve"> </w:t>
+      </w:r>
+      <w:r>
+        <w:rPr>
+          <w:rFonts w:ascii="Calibri" w:hAnsi="Calibri" w:eastAsia="Calibri" w:cs="Calibri"/>
+          <w:noProof w:val="0"/>
+          <w:sz w:val="22"/>
+          <w:szCs w:val="22"/>
+          <w:lang w:val="en-US"/>
+        </w:rPr>
+        <w:t>Público</w:t>
+      </w:r>
+      <w:r>
+        <w:rPr>
+          <w:rFonts w:ascii="Calibri" w:hAnsi="Calibri" w:eastAsia="Calibri" w:cs="Calibri"/>
+          <w:noProof w:val="0"/>
+          <w:sz w:val="22"/>
+          <w:szCs w:val="22"/>
+          <w:lang w:val="en-US"/>
+        </w:rPr>
+        <w:t xml:space="preserve"> </w:t>
       </w:r>
     </w:p>
     <w:sectPr>
@@ -2880,6 +3968,98 @@
     </w:sectPr>
   </w:body>
 </w:document>
+</file>
+
+<file path=word/numbering.xml><?xml version="1.0" encoding="utf-8"?>
+<w:numbering xmlns:w="http://schemas.openxmlformats.org/wordprocessingml/2006/main">
+  <w:abstractNum xmlns:w="http://schemas.openxmlformats.org/wordprocessingml/2006/main" w:abstractNumId="0">
+    <w:multiLevelType xmlns:w="http://schemas.openxmlformats.org/wordprocessingml/2006/main" w:val="hybridMultilevel"/>
+    <w:lvl xmlns:w="http://schemas.openxmlformats.org/wordprocessingml/2006/main" w:ilvl="0">
+      <w:start w:val="1"/>
+      <w:numFmt w:val="decimal"/>
+      <w:lvlText w:val="%1."/>
+      <w:lvlJc w:val="left"/>
+      <w:pPr>
+        <w:ind w:left="720" w:hanging="360"/>
+      </w:pPr>
+    </w:lvl>
+    <w:lvl xmlns:w="http://schemas.openxmlformats.org/wordprocessingml/2006/main" w:ilvl="1">
+      <w:start w:val="1"/>
+      <w:numFmt w:val="lowerLetter"/>
+      <w:lvlText w:val="%2."/>
+      <w:lvlJc w:val="left"/>
+      <w:pPr>
+        <w:ind w:left="1440" w:hanging="360"/>
+      </w:pPr>
+    </w:lvl>
+    <w:lvl xmlns:w="http://schemas.openxmlformats.org/wordprocessingml/2006/main" w:ilvl="2">
+      <w:start w:val="1"/>
+      <w:numFmt w:val="lowerRoman"/>
+      <w:lvlText w:val="%3."/>
+      <w:lvlJc w:val="right"/>
+      <w:pPr>
+        <w:ind w:left="2160" w:hanging="180"/>
+      </w:pPr>
+    </w:lvl>
+    <w:lvl xmlns:w="http://schemas.openxmlformats.org/wordprocessingml/2006/main" w:ilvl="3">
+      <w:start w:val="1"/>
+      <w:numFmt w:val="decimal"/>
+      <w:lvlText w:val="%4."/>
+      <w:lvlJc w:val="left"/>
+      <w:pPr>
+        <w:ind w:left="2880" w:hanging="360"/>
+      </w:pPr>
+    </w:lvl>
+    <w:lvl xmlns:w="http://schemas.openxmlformats.org/wordprocessingml/2006/main" w:ilvl="4">
+      <w:start w:val="1"/>
+      <w:numFmt w:val="lowerLetter"/>
+      <w:lvlText w:val="%5."/>
+      <w:lvlJc w:val="left"/>
+      <w:pPr>
+        <w:ind w:left="3600" w:hanging="360"/>
+      </w:pPr>
+    </w:lvl>
+    <w:lvl xmlns:w="http://schemas.openxmlformats.org/wordprocessingml/2006/main" w:ilvl="5">
+      <w:start w:val="1"/>
+      <w:numFmt w:val="lowerRoman"/>
+      <w:lvlText w:val="%6."/>
+      <w:lvlJc w:val="right"/>
+      <w:pPr>
+        <w:ind w:left="4320" w:hanging="180"/>
+      </w:pPr>
+    </w:lvl>
+    <w:lvl xmlns:w="http://schemas.openxmlformats.org/wordprocessingml/2006/main" w:ilvl="6">
+      <w:start w:val="1"/>
+      <w:numFmt w:val="decimal"/>
+      <w:lvlText w:val="%7."/>
+      <w:lvlJc w:val="left"/>
+      <w:pPr>
+        <w:ind w:left="5040" w:hanging="360"/>
+      </w:pPr>
+    </w:lvl>
+    <w:lvl xmlns:w="http://schemas.openxmlformats.org/wordprocessingml/2006/main" w:ilvl="7">
+      <w:start w:val="1"/>
+      <w:numFmt w:val="lowerLetter"/>
+      <w:lvlText w:val="%8."/>
+      <w:lvlJc w:val="left"/>
+      <w:pPr>
+        <w:ind w:left="5760" w:hanging="360"/>
+      </w:pPr>
+    </w:lvl>
+    <w:lvl xmlns:w="http://schemas.openxmlformats.org/wordprocessingml/2006/main" w:ilvl="8">
+      <w:start w:val="1"/>
+      <w:numFmt w:val="lowerRoman"/>
+      <w:lvlText w:val="%9."/>
+      <w:lvlJc w:val="right"/>
+      <w:pPr>
+        <w:ind w:left="6480" w:hanging="180"/>
+      </w:pPr>
+    </w:lvl>
+  </w:abstractNum>
+  <w:num w:numId="1">
+    <w:abstractNumId w:val="0"/>
+  </w:num>
+</w:numbering>
 </file>
 
 <file path=word/styles.xml><?xml version="1.0" encoding="utf-8"?>
@@ -3368,6 +4548,16 @@
       <w:szCs w:val="26"/>
     </w:rPr>
   </w:style>
+  <w:style xmlns:w14="http://schemas.microsoft.com/office/word/2010/wordml" xmlns:mc="http://schemas.openxmlformats.org/markup-compatibility/2006" xmlns:w="http://schemas.openxmlformats.org/wordprocessingml/2006/main" w:type="paragraph" w:styleId="ListParagraph" mc:Ignorable="w14">
+    <w:name xmlns:w="http://schemas.openxmlformats.org/wordprocessingml/2006/main" w:val="List Paragraph"/>
+    <w:basedOn xmlns:w="http://schemas.openxmlformats.org/wordprocessingml/2006/main" w:val="Normal"/>
+    <w:uiPriority xmlns:w="http://schemas.openxmlformats.org/wordprocessingml/2006/main" w:val="34"/>
+    <w:qFormat xmlns:w="http://schemas.openxmlformats.org/wordprocessingml/2006/main"/>
+    <w:pPr xmlns:w="http://schemas.openxmlformats.org/wordprocessingml/2006/main">
+      <w:ind xmlns:w="http://schemas.openxmlformats.org/wordprocessingml/2006/main" w:left="720"/>
+      <w:contextualSpacing xmlns:w="http://schemas.openxmlformats.org/wordprocessingml/2006/main"/>
+    </w:pPr>
+  </w:style>
 </w:styles>
 </file>
 

</xml_diff>